<commit_message>
friday work - data section
</commit_message>
<xml_diff>
--- a/FINAL/scripts/01_intro.docx
+++ b/FINAL/scripts/01_intro.docx
@@ -2,6 +2,56 @@
 <file path=word/document.xml><?xml version="1.0" encoding="utf-8"?>
 <w:document xmlns:w="http://schemas.openxmlformats.org/wordprocessingml/2006/main" xmlns:m="http://schemas.openxmlformats.org/officeDocument/2006/math" xmlns:r="http://schemas.openxmlformats.org/officeDocument/2006/relationships" xmlns:o="urn:schemas-microsoft-com:office:office" xmlns:v="urn:schemas-microsoft-com:vml" xmlns:w10="urn:schemas-microsoft-com:office:word" xmlns:a="http://schemas.openxmlformats.org/drawingml/2006/main" xmlns:pic="http://schemas.openxmlformats.org/drawingml/2006/picture" xmlns:wp="http://schemas.openxmlformats.org/drawingml/2006/wordprocessingDrawing">
   <w:body>
+    <w:p>
+      <w:pPr>
+        <w:pStyle w:val="Title"/>
+      </w:pPr>
+      <w:r>
+        <w:t xml:space="preserve">Chemical</w:t>
+      </w:r>
+      <w:r>
+        <w:t xml:space="preserve"> </w:t>
+      </w:r>
+      <w:r>
+        <w:t xml:space="preserve">Sample</w:t>
+      </w:r>
+      <w:r>
+        <w:t xml:space="preserve"> </w:t>
+      </w:r>
+      <w:r>
+        <w:t xml:space="preserve">Classification</w:t>
+      </w:r>
+    </w:p>
+    <w:p>
+      <w:pPr>
+        <w:pStyle w:val="Subtitle"/>
+      </w:pPr>
+      <w:r>
+        <w:t xml:space="preserve">Introduction</w:t>
+      </w:r>
+    </w:p>
+    <w:p>
+      <w:pPr>
+        <w:pStyle w:val="Author"/>
+      </w:pPr>
+      <w:r>
+        <w:t xml:space="preserve">Petter</w:t>
+      </w:r>
+      <w:r>
+        <w:t xml:space="preserve"> </w:t>
+      </w:r>
+      <w:r>
+        <w:t xml:space="preserve">Lövehagen</w:t>
+      </w:r>
+    </w:p>
+    <w:p>
+      <w:pPr>
+        <w:pStyle w:val="Date"/>
+      </w:pPr>
+      <w:r>
+        <w:t xml:space="preserve">20237-05-08</w:t>
+      </w:r>
+    </w:p>
     <w:bookmarkStart w:id="20" w:name="sec-brief"/>
     <w:p>
       <w:pPr>
@@ -39,7 +89,23 @@
         <w:pStyle w:val="BodyText"/>
       </w:pPr>
       <w:r>
-        <w:t xml:space="preserve">In addition, the client is interested in knowing whether all variables are necessary for achieving optimal out-of-sample classification performance, or if a subset of measurements will suffice.</w:t>
+        <w:t xml:space="preserve">In addition, the client is interested in knowing whether all variables are</w:t>
+      </w:r>
+      <w:r>
+        <w:t xml:space="preserve"> </w:t>
+      </w:r>
+      <w:r>
+        <w:rPr>
+          <w:iCs/>
+          <w:i/>
+        </w:rPr>
+        <w:t xml:space="preserve">necessary</w:t>
+      </w:r>
+      <w:r>
+        <w:t xml:space="preserve"> </w:t>
+      </w:r>
+      <w:r>
+        <w:t xml:space="preserve">for achieving optimal out-of-sample classification performance, or if a subset of measurements will suffice.</w:t>
       </w:r>
     </w:p>
     <w:p>
@@ -59,7 +125,7 @@
         <w:pStyle w:val="Compact"/>
       </w:pPr>
       <w:r>
-        <w:t xml:space="preserve">analyse and feedback on the provided dataset</w:t>
+        <w:t xml:space="preserve">explore, analyse and feedback on the provided dataset</w:t>
       </w:r>
     </w:p>
     <w:p>
@@ -71,7 +137,7 @@
         <w:pStyle w:val="Compact"/>
       </w:pPr>
       <w:r>
-        <w:t xml:space="preserve">develop an optimsed classification model</w:t>
+        <w:t xml:space="preserve">develop an optimised classification model</w:t>
       </w:r>
     </w:p>
     <w:p>
@@ -84,6 +150,26 @@
       </w:pPr>
       <w:r>
         <w:t xml:space="preserve">determine whether all variables are required</w:t>
+      </w:r>
+    </w:p>
+    <w:p>
+      <w:pPr>
+        <w:numPr>
+          <w:ilvl w:val="0"/>
+          <w:numId w:val="1001"/>
+        </w:numPr>
+        <w:pStyle w:val="Compact"/>
+      </w:pPr>
+      <w:r>
+        <w:t xml:space="preserve">provide recommendations and options, as applicable</w:t>
+      </w:r>
+    </w:p>
+    <w:p>
+      <w:pPr>
+        <w:pStyle w:val="FirstParagraph"/>
+      </w:pPr>
+      <w:r>
+        <w:t xml:space="preserve">Additional technical details are available in the code comments.</w:t>
       </w:r>
     </w:p>
     <w:bookmarkEnd w:id="20"/>
@@ -286,7 +372,7 @@
         <w:rFonts w:asciiTheme="minorHAnsi" w:cstheme="minorBidi" w:eastAsiaTheme="minorHAnsi" w:hAnsiTheme="minorHAnsi"/>
         <w:sz w:val="24"/>
         <w:szCs w:val="24"/>
-        <w:lang w:bidi="ar-SA" w:eastAsia="en-US" w:val="en-US"/>
+        <w:lang w:bidi="ar-SA" w:eastAsia="en-US" w:val="en-GB"/>
       </w:rPr>
     </w:rPrDefault>
     <w:pPrDefault>

</xml_diff>